<commit_message>
Finalmente funziona tutto e la relazione è finita
</commit_message>
<xml_diff>
--- a/Relazione.docx
+++ b/Relazione.docx
@@ -2348,12 +2348,72 @@
       </w:r>
       <w:bookmarkEnd w:id="3"/>
     </w:p>
-    <w:p/>
-    <w:p/>
-    <w:p/>
-    <w:p/>
-    <w:p/>
-    <w:p/>
+    <w:p>
+      <w:r>
+        <w:t>Per compilare Orologio eseguire i comandi:</w:t>
+      </w:r>
+    </w:p>
+    <w:p>
+      <w:pPr>
+        <w:pStyle w:val="Paragrafoelenco"/>
+        <w:numPr>
+          <w:ilvl w:val="0"/>
+          <w:numId w:val="22"/>
+        </w:numPr>
+      </w:pPr>
+      <w:proofErr w:type="spellStart"/>
+      <w:r>
+        <w:t>qmake</w:t>
+      </w:r>
+      <w:proofErr w:type="spellEnd"/>
+    </w:p>
+    <w:p>
+      <w:pPr>
+        <w:pStyle w:val="Paragrafoelenco"/>
+        <w:numPr>
+          <w:ilvl w:val="0"/>
+          <w:numId w:val="22"/>
+        </w:numPr>
+      </w:pPr>
+      <w:r>
+        <w:t>make</w:t>
+      </w:r>
+    </w:p>
+    <w:p>
+      <w:r>
+        <w:t>Per eseguire Orologio eseguire il comando:</w:t>
+      </w:r>
+    </w:p>
+    <w:p>
+      <w:pPr>
+        <w:pStyle w:val="Paragrafoelenco"/>
+        <w:numPr>
+          <w:ilvl w:val="0"/>
+          <w:numId w:val="22"/>
+        </w:numPr>
+      </w:pPr>
+      <w:proofErr w:type="gramStart"/>
+      <w:r>
+        <w:t>./</w:t>
+      </w:r>
+      <w:proofErr w:type="gramEnd"/>
+      <w:r>
+        <w:t>Orologio</w:t>
+      </w:r>
+    </w:p>
+    <w:p>
+      <w:r>
+        <w:t xml:space="preserve">o eventualmente fare doppio clic sul file “Orologio” appena generato dai comandi </w:t>
+      </w:r>
+      <w:proofErr w:type="spellStart"/>
+      <w:r>
+        <w:t>precendenti</w:t>
+      </w:r>
+      <w:proofErr w:type="spellEnd"/>
+      <w:r>
+        <w:t>.</w:t>
+      </w:r>
+    </w:p>
     <w:p/>
     <w:p>
       <w:pPr>
@@ -2403,6 +2463,7 @@
                 <w:bCs/>
               </w:rPr>
             </w:pPr>
+            <w:bookmarkStart w:id="5" w:name="_Hlk127102821"/>
             <w:r>
               <w:rPr>
                 <w:b/>
@@ -2636,17 +2697,18 @@
           </w:p>
         </w:tc>
       </w:tr>
+      <w:bookmarkEnd w:id="5"/>
     </w:tbl>
     <w:p/>
     <w:p>
       <w:pPr>
         <w:pStyle w:val="Titolo2"/>
       </w:pPr>
-      <w:bookmarkStart w:id="5" w:name="_Toc127062047"/>
+      <w:bookmarkStart w:id="6" w:name="_Toc127062047"/>
       <w:r>
         <w:t>1.5 PRIMO AVVIO</w:t>
       </w:r>
-      <w:bookmarkEnd w:id="5"/>
+      <w:bookmarkEnd w:id="6"/>
     </w:p>
     <w:p>
       <w:pPr>
@@ -2775,12 +2837,12 @@
         <w:ind w:left="142" w:hanging="284"/>
         <w:jc w:val="both"/>
       </w:pPr>
-      <w:bookmarkStart w:id="6" w:name="_Toc127062048"/>
+      <w:bookmarkStart w:id="7" w:name="_Toc127062048"/>
       <w:r>
         <w:lastRenderedPageBreak/>
         <w:t>MANUALE UTENTE</w:t>
       </w:r>
-      <w:bookmarkEnd w:id="6"/>
+      <w:bookmarkEnd w:id="7"/>
     </w:p>
     <w:p>
       <w:pPr>
@@ -2795,11 +2857,11 @@
         <w:pStyle w:val="Titolo2"/>
         <w:jc w:val="both"/>
       </w:pPr>
-      <w:bookmarkStart w:id="7" w:name="_Toc127062049"/>
+      <w:bookmarkStart w:id="8" w:name="_Toc127062049"/>
       <w:r>
         <w:t>2.1 OROLOGIO CON FUSO ORARIO</w:t>
       </w:r>
-      <w:bookmarkEnd w:id="7"/>
+      <w:bookmarkEnd w:id="8"/>
     </w:p>
     <w:p>
       <w:pPr>
@@ -2928,12 +2990,12 @@
         <w:pStyle w:val="Titolo2"/>
         <w:jc w:val="both"/>
       </w:pPr>
-      <w:bookmarkStart w:id="8" w:name="_Toc127062050"/>
+      <w:bookmarkStart w:id="9" w:name="_Toc127062050"/>
       <w:r>
         <w:lastRenderedPageBreak/>
         <w:t>2.2 SVEGLIA</w:t>
       </w:r>
-      <w:bookmarkEnd w:id="8"/>
+      <w:bookmarkEnd w:id="9"/>
     </w:p>
     <w:p>
       <w:pPr>
@@ -3022,11 +3084,11 @@
         <w:pStyle w:val="Titolo2"/>
         <w:jc w:val="both"/>
       </w:pPr>
-      <w:bookmarkStart w:id="9" w:name="_Toc127062051"/>
+      <w:bookmarkStart w:id="10" w:name="_Toc127062051"/>
       <w:r>
         <w:t>2.3 TIMER</w:t>
       </w:r>
-      <w:bookmarkEnd w:id="9"/>
+      <w:bookmarkEnd w:id="10"/>
     </w:p>
     <w:p>
       <w:pPr>
@@ -3114,12 +3176,12 @@
         <w:pStyle w:val="Titolo2"/>
         <w:jc w:val="both"/>
       </w:pPr>
-      <w:bookmarkStart w:id="10" w:name="_Toc127062052"/>
+      <w:bookmarkStart w:id="11" w:name="_Toc127062052"/>
       <w:r>
         <w:lastRenderedPageBreak/>
         <w:t>2.4 CRONOMETRO</w:t>
       </w:r>
-      <w:bookmarkEnd w:id="10"/>
+      <w:bookmarkEnd w:id="11"/>
     </w:p>
     <w:p>
       <w:pPr>
@@ -3205,26 +3267,18 @@
         <w:ind w:left="142" w:hanging="284"/>
         <w:jc w:val="both"/>
       </w:pPr>
-      <w:bookmarkStart w:id="11" w:name="_Toc127062053"/>
+      <w:bookmarkStart w:id="12" w:name="_Toc127062053"/>
       <w:r>
         <w:t>DESCRIZIONE DEL MODELLO</w:t>
       </w:r>
-      <w:bookmarkEnd w:id="11"/>
+      <w:bookmarkEnd w:id="12"/>
     </w:p>
     <w:p>
       <w:pPr>
         <w:jc w:val="both"/>
       </w:pPr>
       <w:r>
-        <w:t xml:space="preserve">Il nostro modello dati è costituito da una gerarchia composta da </w:t>
-      </w:r>
-      <w:proofErr w:type="gramStart"/>
-      <w:r>
-        <w:t>6</w:t>
-      </w:r>
-      <w:proofErr w:type="gramEnd"/>
-      <w:r>
-        <w:t xml:space="preserve"> classi (la quale sfrutta, relazione has-a, </w:t>
+        <w:t xml:space="preserve">Il nostro modello dati è costituito da una gerarchia composta da 6 classi (la quale sfrutta, relazione has-a, </w:t>
       </w:r>
       <w:r>
         <w:t>ereditarietà, ereditarietà</w:t>
@@ -3244,11 +3298,11 @@
         <w:pStyle w:val="Titolo2"/>
         <w:jc w:val="both"/>
       </w:pPr>
-      <w:bookmarkStart w:id="12" w:name="_Toc127062054"/>
+      <w:bookmarkStart w:id="13" w:name="_Toc127062054"/>
       <w:r>
         <w:t>3.1 LA GERARCHIA</w:t>
       </w:r>
-      <w:bookmarkEnd w:id="12"/>
+      <w:bookmarkEnd w:id="13"/>
     </w:p>
     <w:p>
       <w:pPr>
@@ -3266,11 +3320,11 @@
         <w:pStyle w:val="Titolo2"/>
         <w:jc w:val="both"/>
       </w:pPr>
-      <w:bookmarkStart w:id="13" w:name="_Toc127062055"/>
+      <w:bookmarkStart w:id="14" w:name="_Toc127062055"/>
       <w:r>
         <w:t>3.1.1 LE BASI</w:t>
       </w:r>
-      <w:bookmarkEnd w:id="13"/>
+      <w:bookmarkEnd w:id="14"/>
     </w:p>
     <w:p>
       <w:pPr>
@@ -3302,12 +3356,12 @@
         <w:pStyle w:val="Titolo3"/>
         <w:jc w:val="both"/>
       </w:pPr>
-      <w:bookmarkStart w:id="14" w:name="_Toc127062056"/>
+      <w:bookmarkStart w:id="15" w:name="_Toc127062056"/>
       <w:r>
         <w:lastRenderedPageBreak/>
         <w:t>3.1.2 LE DERIVATE</w:t>
       </w:r>
-      <w:bookmarkEnd w:id="14"/>
+      <w:bookmarkEnd w:id="15"/>
     </w:p>
     <w:p>
       <w:pPr>
@@ -3384,11 +3438,11 @@
         <w:pStyle w:val="Titolo2"/>
         <w:jc w:val="both"/>
       </w:pPr>
-      <w:bookmarkStart w:id="15" w:name="_Toc127062057"/>
+      <w:bookmarkStart w:id="16" w:name="_Toc127062057"/>
       <w:r>
         <w:t>3.2 CLASSI DI UTILITÀ</w:t>
       </w:r>
-      <w:bookmarkEnd w:id="15"/>
+      <w:bookmarkEnd w:id="16"/>
     </w:p>
     <w:p>
       <w:pPr>
@@ -3478,14 +3532,14 @@
           <w:rFonts w:eastAsia="HGMinchoE"/>
         </w:rPr>
       </w:pPr>
-      <w:bookmarkStart w:id="16" w:name="_Toc127062058"/>
+      <w:bookmarkStart w:id="17" w:name="_Toc127062058"/>
       <w:r>
         <w:rPr>
           <w:rFonts w:eastAsia="HGMinchoE"/>
         </w:rPr>
         <w:t>3.3 USO DELLE CHIAMATE POLIMORFE E DI METODI VIRTUALI</w:t>
       </w:r>
-      <w:bookmarkEnd w:id="16"/>
+      <w:bookmarkEnd w:id="17"/>
     </w:p>
     <w:p>
       <w:pPr>
@@ -3596,17 +3650,17 @@
         </w:numPr>
         <w:ind w:left="142" w:hanging="284"/>
       </w:pPr>
-      <w:bookmarkStart w:id="17" w:name="_Toc127062059"/>
+      <w:bookmarkStart w:id="18" w:name="_Toc127062059"/>
       <w:r>
         <w:t>PERSISTENZA DEI DATI</w:t>
       </w:r>
-      <w:bookmarkEnd w:id="17"/>
+      <w:bookmarkEnd w:id="18"/>
     </w:p>
     <w:p>
       <w:pPr>
         <w:pStyle w:val="Titolo2"/>
       </w:pPr>
-      <w:bookmarkStart w:id="18" w:name="_Toc127062060"/>
+      <w:bookmarkStart w:id="19" w:name="_Toc127062060"/>
       <w:r>
         <w:t xml:space="preserve">4.1 </w:t>
       </w:r>
@@ -3619,20 +3673,14 @@
       <w:r>
         <w:t>CHE SI VOLEVA IMPLEMENTARE</w:t>
       </w:r>
-      <w:bookmarkEnd w:id="18"/>
+      <w:bookmarkEnd w:id="19"/>
     </w:p>
     <w:p>
       <w:r>
         <w:t xml:space="preserve">L’idea di base era quella di permettere all’utente di potersi salvare una configurazione particolare di sveglie (dopo averle create manualmente ovviamente) e </w:t>
       </w:r>
       <w:r>
-        <w:t xml:space="preserve">poterne fruire </w:t>
-      </w:r>
-      <w:r>
-        <w:t>successivamente</w:t>
-      </w:r>
-      <w:r>
-        <w:t xml:space="preserve"> in futuro grazie ad una particolare funzione che permettesse di aprire tale set di sveglie.</w:t>
+        <w:t>poterne fruire successivamente in futuro grazie ad una particolare funzione che permettesse di aprire tale set di sveglie.</w:t>
       </w:r>
     </w:p>
     <w:p>
@@ -3649,11 +3697,11 @@
       <w:pPr>
         <w:pStyle w:val="Titolo2"/>
       </w:pPr>
-      <w:bookmarkStart w:id="19" w:name="_Toc127062061"/>
+      <w:bookmarkStart w:id="20" w:name="_Toc127062061"/>
       <w:r>
         <w:t>4.2 COME SI È DECISO DI IMPLEMENTARE</w:t>
       </w:r>
-      <w:bookmarkEnd w:id="19"/>
+      <w:bookmarkEnd w:id="20"/>
       <w:r>
         <w:t xml:space="preserve"> </w:t>
       </w:r>
@@ -3704,30 +3752,18 @@
         <w:t xml:space="preserve"> </w:t>
       </w:r>
       <w:r>
-        <w:t xml:space="preserve">rappresentante un set di sveglie a partire da un file .json che è stato precedentemente popolato, una volta </w:t>
-      </w:r>
-      <w:r>
-        <w:t>specificato il tipo degli oggetti che stiamo trattando (Widget relativi alle Sveglie nel nostro specifico caso)</w:t>
-      </w:r>
-      <w:r>
-        <w:t xml:space="preserve"> e</w:t>
-      </w:r>
-      <w:r>
-        <w:t xml:space="preserve"> un percorso file relativo ad un file con </w:t>
-      </w:r>
-      <w:r>
-        <w:t>estensione .json.</w:t>
+        <w:t>rappresentante un set di sveglie a partire da un file .json che è stato precedentemente popolato, una volta specificato il tipo degli oggetti che stiamo trattando (Widget relativi alle Sveglie nel nostro specifico caso) e un percorso file relativo ad un file con estensione .json.</w:t>
       </w:r>
     </w:p>
     <w:p>
       <w:pPr>
         <w:pStyle w:val="Titolo2"/>
       </w:pPr>
-      <w:bookmarkStart w:id="20" w:name="_Toc127062062"/>
+      <w:bookmarkStart w:id="21" w:name="_Toc127062062"/>
       <w:r>
         <w:t>4.3 CHIARIMENTI PER L’USO</w:t>
       </w:r>
-      <w:bookmarkEnd w:id="20"/>
+      <w:bookmarkEnd w:id="21"/>
     </w:p>
     <w:p>
       <w:r>
@@ -3748,11 +3784,11 @@
         </w:numPr>
         <w:ind w:left="142" w:hanging="284"/>
       </w:pPr>
-      <w:bookmarkStart w:id="21" w:name="_Toc127062063"/>
+      <w:bookmarkStart w:id="22" w:name="_Toc127062063"/>
       <w:r>
         <w:t>MANUALE UTENTE DELLA GUI</w:t>
       </w:r>
-      <w:bookmarkEnd w:id="21"/>
+      <w:bookmarkEnd w:id="22"/>
     </w:p>
     <w:p>
       <w:r>
@@ -3763,15 +3799,673 @@
       <w:pPr>
         <w:pStyle w:val="Titolo2"/>
       </w:pPr>
-      <w:bookmarkStart w:id="22" w:name="_Toc127062064"/>
+      <w:bookmarkStart w:id="23" w:name="_Toc127062064"/>
       <w:r>
         <w:t>5.1 SHORTCUT DA TASTIERA</w:t>
       </w:r>
-      <w:bookmarkEnd w:id="22"/>
-    </w:p>
-    <w:p>
-      <w:r>
-        <w:t>/////////////////////////// DA FARE /////////////////////////////////////////</w:t>
+      <w:bookmarkEnd w:id="23"/>
+    </w:p>
+    <w:p>
+      <w:r>
+        <w:t xml:space="preserve">L’applicazione presenta un vasto uso delle </w:t>
+      </w:r>
+      <w:proofErr w:type="spellStart"/>
+      <w:r>
+        <w:t>shortcut</w:t>
+      </w:r>
+      <w:proofErr w:type="spellEnd"/>
+      <w:r>
+        <w:t xml:space="preserve"> da tastiera per favorire una maggiore user friendly </w:t>
+      </w:r>
+      <w:proofErr w:type="spellStart"/>
+      <w:r>
+        <w:t>experience</w:t>
+      </w:r>
+      <w:proofErr w:type="spellEnd"/>
+      <w:r>
+        <w:t>.</w:t>
+      </w:r>
+    </w:p>
+    <w:p>
+      <w:r>
+        <w:t xml:space="preserve">Sono presenti le seguenti </w:t>
+      </w:r>
+      <w:proofErr w:type="spellStart"/>
+      <w:r>
+        <w:t>shortcut</w:t>
+      </w:r>
+      <w:proofErr w:type="spellEnd"/>
+      <w:r>
+        <w:t xml:space="preserve"> da tastiera:</w:t>
+      </w:r>
+    </w:p>
+    <w:tbl>
+      <w:tblPr>
+        <w:tblW w:w="8796" w:type="dxa"/>
+        <w:tblInd w:w="-253" w:type="dxa"/>
+        <w:tblLayout w:type="fixed"/>
+        <w:tblCellMar>
+          <w:top w:w="55" w:type="dxa"/>
+          <w:left w:w="55" w:type="dxa"/>
+          <w:bottom w:w="55" w:type="dxa"/>
+          <w:right w:w="55" w:type="dxa"/>
+        </w:tblCellMar>
+        <w:tblLook w:val="0000" w:firstRow="0" w:lastRow="0" w:firstColumn="0" w:lastColumn="0" w:noHBand="0" w:noVBand="0"/>
+      </w:tblPr>
+      <w:tblGrid>
+        <w:gridCol w:w="2758"/>
+        <w:gridCol w:w="6038"/>
+      </w:tblGrid>
+      <w:tr>
+        <w:trPr>
+          <w:trHeight w:val="296"/>
+        </w:trPr>
+        <w:tc>
+          <w:tcPr>
+            <w:tcW w:w="2758" w:type="dxa"/>
+            <w:tcBorders>
+              <w:top w:val="single" w:sz="4" w:space="0" w:color="000000"/>
+              <w:left w:val="single" w:sz="4" w:space="0" w:color="000000"/>
+              <w:bottom w:val="single" w:sz="4" w:space="0" w:color="000000"/>
+            </w:tcBorders>
+          </w:tcPr>
+          <w:p>
+            <w:pPr>
+              <w:pStyle w:val="Contenutotabella"/>
+              <w:jc w:val="center"/>
+              <w:rPr>
+                <w:b/>
+                <w:bCs/>
+              </w:rPr>
+            </w:pPr>
+            <w:proofErr w:type="spellStart"/>
+            <w:r>
+              <w:rPr>
+                <w:b/>
+                <w:bCs/>
+              </w:rPr>
+              <w:t>Shortcut</w:t>
+            </w:r>
+            <w:proofErr w:type="spellEnd"/>
+          </w:p>
+        </w:tc>
+        <w:tc>
+          <w:tcPr>
+            <w:tcW w:w="6038" w:type="dxa"/>
+            <w:tcBorders>
+              <w:top w:val="single" w:sz="4" w:space="0" w:color="000000"/>
+              <w:left w:val="single" w:sz="4" w:space="0" w:color="000000"/>
+              <w:bottom w:val="single" w:sz="4" w:space="0" w:color="000000"/>
+              <w:right w:val="single" w:sz="4" w:space="0" w:color="000000"/>
+            </w:tcBorders>
+          </w:tcPr>
+          <w:p>
+            <w:pPr>
+              <w:pStyle w:val="Contenutotabella"/>
+              <w:jc w:val="center"/>
+              <w:rPr>
+                <w:b/>
+                <w:bCs/>
+              </w:rPr>
+            </w:pPr>
+            <w:r>
+              <w:rPr>
+                <w:b/>
+                <w:bCs/>
+              </w:rPr>
+              <w:t>Spiegazione</w:t>
+            </w:r>
+          </w:p>
+        </w:tc>
+      </w:tr>
+      <w:tr>
+        <w:trPr>
+          <w:trHeight w:val="282"/>
+        </w:trPr>
+        <w:tc>
+          <w:tcPr>
+            <w:tcW w:w="2758" w:type="dxa"/>
+            <w:tcBorders>
+              <w:left w:val="single" w:sz="4" w:space="0" w:color="000000"/>
+              <w:bottom w:val="single" w:sz="4" w:space="0" w:color="000000"/>
+            </w:tcBorders>
+          </w:tcPr>
+          <w:p>
+            <w:pPr>
+              <w:pStyle w:val="Contenutotabella"/>
+            </w:pPr>
+            <w:proofErr w:type="spellStart"/>
+            <w:r>
+              <w:t>Ctrl</w:t>
+            </w:r>
+            <w:proofErr w:type="spellEnd"/>
+            <w:r>
+              <w:t xml:space="preserve"> + O</w:t>
+            </w:r>
+          </w:p>
+        </w:tc>
+        <w:tc>
+          <w:tcPr>
+            <w:tcW w:w="6038" w:type="dxa"/>
+            <w:tcBorders>
+              <w:left w:val="single" w:sz="4" w:space="0" w:color="000000"/>
+              <w:bottom w:val="single" w:sz="4" w:space="0" w:color="000000"/>
+              <w:right w:val="single" w:sz="4" w:space="0" w:color="000000"/>
+            </w:tcBorders>
+          </w:tcPr>
+          <w:p>
+            <w:pPr>
+              <w:pStyle w:val="Contenutotabella"/>
+              <w:jc w:val="right"/>
+              <w:rPr>
+                <w:u w:val="single"/>
+              </w:rPr>
+            </w:pPr>
+            <w:r>
+              <w:t>Apertura file contenente le sveglie salvate</w:t>
+            </w:r>
+          </w:p>
+        </w:tc>
+      </w:tr>
+      <w:tr>
+        <w:trPr>
+          <w:trHeight w:val="296"/>
+        </w:trPr>
+        <w:tc>
+          <w:tcPr>
+            <w:tcW w:w="2758" w:type="dxa"/>
+            <w:tcBorders>
+              <w:left w:val="single" w:sz="4" w:space="0" w:color="000000"/>
+              <w:bottom w:val="single" w:sz="4" w:space="0" w:color="000000"/>
+            </w:tcBorders>
+          </w:tcPr>
+          <w:p>
+            <w:pPr>
+              <w:pStyle w:val="Contenutotabella"/>
+            </w:pPr>
+            <w:proofErr w:type="spellStart"/>
+            <w:r>
+              <w:t>Ctrl</w:t>
+            </w:r>
+            <w:proofErr w:type="spellEnd"/>
+            <w:r>
+              <w:t xml:space="preserve"> + S</w:t>
+            </w:r>
+          </w:p>
+        </w:tc>
+        <w:tc>
+          <w:tcPr>
+            <w:tcW w:w="6038" w:type="dxa"/>
+            <w:tcBorders>
+              <w:left w:val="single" w:sz="4" w:space="0" w:color="000000"/>
+              <w:bottom w:val="single" w:sz="4" w:space="0" w:color="000000"/>
+              <w:right w:val="single" w:sz="4" w:space="0" w:color="000000"/>
+            </w:tcBorders>
+          </w:tcPr>
+          <w:p>
+            <w:pPr>
+              <w:pStyle w:val="Contenutotabella"/>
+              <w:jc w:val="right"/>
+              <w:rPr>
+                <w:u w:val="single"/>
+              </w:rPr>
+            </w:pPr>
+            <w:r>
+              <w:t>Salva le sveglie create all’interno del file adibito a tale scopo</w:t>
+            </w:r>
+          </w:p>
+        </w:tc>
+      </w:tr>
+      <w:tr>
+        <w:trPr>
+          <w:trHeight w:val="296"/>
+        </w:trPr>
+        <w:tc>
+          <w:tcPr>
+            <w:tcW w:w="2758" w:type="dxa"/>
+            <w:tcBorders>
+              <w:top w:val="single" w:sz="4" w:space="0" w:color="000000"/>
+              <w:left w:val="single" w:sz="4" w:space="0" w:color="000000"/>
+              <w:bottom w:val="single" w:sz="4" w:space="0" w:color="auto"/>
+            </w:tcBorders>
+          </w:tcPr>
+          <w:p>
+            <w:pPr>
+              <w:pStyle w:val="Contenutotabella"/>
+            </w:pPr>
+            <w:proofErr w:type="spellStart"/>
+            <w:r>
+              <w:t>Ctrl</w:t>
+            </w:r>
+            <w:proofErr w:type="spellEnd"/>
+            <w:r>
+              <w:t xml:space="preserve"> + Q</w:t>
+            </w:r>
+          </w:p>
+        </w:tc>
+        <w:tc>
+          <w:tcPr>
+            <w:tcW w:w="6038" w:type="dxa"/>
+            <w:tcBorders>
+              <w:top w:val="single" w:sz="4" w:space="0" w:color="000000"/>
+              <w:left w:val="single" w:sz="4" w:space="0" w:color="000000"/>
+              <w:bottom w:val="single" w:sz="4" w:space="0" w:color="auto"/>
+              <w:right w:val="single" w:sz="4" w:space="0" w:color="000000"/>
+            </w:tcBorders>
+          </w:tcPr>
+          <w:p>
+            <w:pPr>
+              <w:pStyle w:val="Contenutotabella"/>
+              <w:jc w:val="right"/>
+              <w:rPr>
+                <w:u w:val="single"/>
+              </w:rPr>
+            </w:pPr>
+            <w:r>
+              <w:t>Comando per uscire dall’applicazione Orologio</w:t>
+            </w:r>
+            <w:r>
+              <w:t xml:space="preserve"> </w:t>
+            </w:r>
+          </w:p>
+        </w:tc>
+      </w:tr>
+      <w:tr>
+        <w:trPr>
+          <w:trHeight w:val="296"/>
+        </w:trPr>
+        <w:tc>
+          <w:tcPr>
+            <w:tcW w:w="2758" w:type="dxa"/>
+            <w:tcBorders>
+              <w:top w:val="single" w:sz="4" w:space="0" w:color="auto"/>
+              <w:left w:val="single" w:sz="4" w:space="0" w:color="000000"/>
+              <w:bottom w:val="single" w:sz="4" w:space="0" w:color="auto"/>
+            </w:tcBorders>
+          </w:tcPr>
+          <w:p>
+            <w:pPr>
+              <w:pStyle w:val="Contenutotabella"/>
+            </w:pPr>
+            <w:proofErr w:type="spellStart"/>
+            <w:r>
+              <w:t>Ctrl</w:t>
+            </w:r>
+            <w:proofErr w:type="spellEnd"/>
+            <w:r>
+              <w:t xml:space="preserve"> + 1</w:t>
+            </w:r>
+          </w:p>
+        </w:tc>
+        <w:tc>
+          <w:tcPr>
+            <w:tcW w:w="6038" w:type="dxa"/>
+            <w:tcBorders>
+              <w:top w:val="single" w:sz="4" w:space="0" w:color="auto"/>
+              <w:left w:val="single" w:sz="4" w:space="0" w:color="000000"/>
+              <w:bottom w:val="single" w:sz="4" w:space="0" w:color="auto"/>
+              <w:right w:val="single" w:sz="4" w:space="0" w:color="000000"/>
+            </w:tcBorders>
+          </w:tcPr>
+          <w:p>
+            <w:pPr>
+              <w:pStyle w:val="Contenutotabella"/>
+              <w:jc w:val="right"/>
+            </w:pPr>
+            <w:r>
+              <w:t>Cambia la vista su Orologio</w:t>
+            </w:r>
+          </w:p>
+        </w:tc>
+      </w:tr>
+      <w:tr>
+        <w:trPr>
+          <w:trHeight w:val="296"/>
+        </w:trPr>
+        <w:tc>
+          <w:tcPr>
+            <w:tcW w:w="2758" w:type="dxa"/>
+            <w:tcBorders>
+              <w:top w:val="single" w:sz="4" w:space="0" w:color="auto"/>
+              <w:left w:val="single" w:sz="4" w:space="0" w:color="000000"/>
+              <w:bottom w:val="single" w:sz="4" w:space="0" w:color="auto"/>
+            </w:tcBorders>
+          </w:tcPr>
+          <w:p>
+            <w:pPr>
+              <w:pStyle w:val="Contenutotabella"/>
+            </w:pPr>
+            <w:proofErr w:type="spellStart"/>
+            <w:r>
+              <w:t>Ctrl</w:t>
+            </w:r>
+            <w:proofErr w:type="spellEnd"/>
+            <w:r>
+              <w:t xml:space="preserve"> + 2</w:t>
+            </w:r>
+          </w:p>
+        </w:tc>
+        <w:tc>
+          <w:tcPr>
+            <w:tcW w:w="6038" w:type="dxa"/>
+            <w:tcBorders>
+              <w:top w:val="single" w:sz="4" w:space="0" w:color="auto"/>
+              <w:left w:val="single" w:sz="4" w:space="0" w:color="000000"/>
+              <w:bottom w:val="single" w:sz="4" w:space="0" w:color="auto"/>
+              <w:right w:val="single" w:sz="4" w:space="0" w:color="000000"/>
+            </w:tcBorders>
+          </w:tcPr>
+          <w:p>
+            <w:pPr>
+              <w:pStyle w:val="Contenutotabella"/>
+              <w:jc w:val="right"/>
+            </w:pPr>
+            <w:r>
+              <w:t>Cambia la vista su Sveglia</w:t>
+            </w:r>
+          </w:p>
+        </w:tc>
+      </w:tr>
+      <w:tr>
+        <w:trPr>
+          <w:trHeight w:val="296"/>
+        </w:trPr>
+        <w:tc>
+          <w:tcPr>
+            <w:tcW w:w="2758" w:type="dxa"/>
+            <w:tcBorders>
+              <w:top w:val="single" w:sz="4" w:space="0" w:color="auto"/>
+              <w:left w:val="single" w:sz="4" w:space="0" w:color="000000"/>
+              <w:bottom w:val="single" w:sz="4" w:space="0" w:color="auto"/>
+            </w:tcBorders>
+          </w:tcPr>
+          <w:p>
+            <w:pPr>
+              <w:pStyle w:val="Contenutotabella"/>
+            </w:pPr>
+            <w:proofErr w:type="spellStart"/>
+            <w:r>
+              <w:t>Ctrl</w:t>
+            </w:r>
+            <w:proofErr w:type="spellEnd"/>
+            <w:r>
+              <w:t xml:space="preserve"> + 3</w:t>
+            </w:r>
+          </w:p>
+        </w:tc>
+        <w:tc>
+          <w:tcPr>
+            <w:tcW w:w="6038" w:type="dxa"/>
+            <w:tcBorders>
+              <w:top w:val="single" w:sz="4" w:space="0" w:color="auto"/>
+              <w:left w:val="single" w:sz="4" w:space="0" w:color="000000"/>
+              <w:bottom w:val="single" w:sz="4" w:space="0" w:color="auto"/>
+              <w:right w:val="single" w:sz="4" w:space="0" w:color="000000"/>
+            </w:tcBorders>
+          </w:tcPr>
+          <w:p>
+            <w:pPr>
+              <w:pStyle w:val="Contenutotabella"/>
+              <w:jc w:val="right"/>
+            </w:pPr>
+            <w:r>
+              <w:t>Cambia la vista su Timer</w:t>
+            </w:r>
+          </w:p>
+        </w:tc>
+      </w:tr>
+      <w:tr>
+        <w:trPr>
+          <w:trHeight w:val="296"/>
+        </w:trPr>
+        <w:tc>
+          <w:tcPr>
+            <w:tcW w:w="2758" w:type="dxa"/>
+            <w:tcBorders>
+              <w:top w:val="single" w:sz="4" w:space="0" w:color="auto"/>
+              <w:left w:val="single" w:sz="4" w:space="0" w:color="000000"/>
+              <w:bottom w:val="single" w:sz="4" w:space="0" w:color="auto"/>
+            </w:tcBorders>
+          </w:tcPr>
+          <w:p>
+            <w:pPr>
+              <w:pStyle w:val="Contenutotabella"/>
+            </w:pPr>
+            <w:proofErr w:type="spellStart"/>
+            <w:r>
+              <w:t>Ctrl</w:t>
+            </w:r>
+            <w:proofErr w:type="spellEnd"/>
+            <w:r>
+              <w:t xml:space="preserve"> + 4</w:t>
+            </w:r>
+          </w:p>
+        </w:tc>
+        <w:tc>
+          <w:tcPr>
+            <w:tcW w:w="6038" w:type="dxa"/>
+            <w:tcBorders>
+              <w:top w:val="single" w:sz="4" w:space="0" w:color="auto"/>
+              <w:left w:val="single" w:sz="4" w:space="0" w:color="000000"/>
+              <w:bottom w:val="single" w:sz="4" w:space="0" w:color="auto"/>
+              <w:right w:val="single" w:sz="4" w:space="0" w:color="000000"/>
+            </w:tcBorders>
+          </w:tcPr>
+          <w:p>
+            <w:pPr>
+              <w:pStyle w:val="Contenutotabella"/>
+              <w:jc w:val="right"/>
+            </w:pPr>
+            <w:r>
+              <w:t>Cambia la vista su Cronometro</w:t>
+            </w:r>
+          </w:p>
+        </w:tc>
+      </w:tr>
+      <w:tr>
+        <w:trPr>
+          <w:trHeight w:val="296"/>
+        </w:trPr>
+        <w:tc>
+          <w:tcPr>
+            <w:tcW w:w="2758" w:type="dxa"/>
+            <w:tcBorders>
+              <w:top w:val="single" w:sz="4" w:space="0" w:color="auto"/>
+              <w:left w:val="single" w:sz="4" w:space="0" w:color="000000"/>
+              <w:bottom w:val="single" w:sz="4" w:space="0" w:color="auto"/>
+            </w:tcBorders>
+          </w:tcPr>
+          <w:p>
+            <w:pPr>
+              <w:pStyle w:val="Contenutotabella"/>
+            </w:pPr>
+            <w:proofErr w:type="spellStart"/>
+            <w:r>
+              <w:t>Ctrl</w:t>
+            </w:r>
+            <w:proofErr w:type="spellEnd"/>
+            <w:r>
+              <w:t xml:space="preserve"> + 0</w:t>
+            </w:r>
+          </w:p>
+        </w:tc>
+        <w:tc>
+          <w:tcPr>
+            <w:tcW w:w="6038" w:type="dxa"/>
+            <w:tcBorders>
+              <w:top w:val="single" w:sz="4" w:space="0" w:color="auto"/>
+              <w:left w:val="single" w:sz="4" w:space="0" w:color="000000"/>
+              <w:bottom w:val="single" w:sz="4" w:space="0" w:color="auto"/>
+              <w:right w:val="single" w:sz="4" w:space="0" w:color="000000"/>
+            </w:tcBorders>
+          </w:tcPr>
+          <w:p>
+            <w:pPr>
+              <w:pStyle w:val="Contenutotabella"/>
+              <w:jc w:val="right"/>
+            </w:pPr>
+            <w:r>
+              <w:t>Cambia la vista su Impostazioni</w:t>
+            </w:r>
+          </w:p>
+        </w:tc>
+      </w:tr>
+      <w:tr>
+        <w:trPr>
+          <w:trHeight w:val="296"/>
+        </w:trPr>
+        <w:tc>
+          <w:tcPr>
+            <w:tcW w:w="2758" w:type="dxa"/>
+            <w:tcBorders>
+              <w:top w:val="single" w:sz="4" w:space="0" w:color="auto"/>
+              <w:left w:val="single" w:sz="4" w:space="0" w:color="000000"/>
+              <w:bottom w:val="single" w:sz="4" w:space="0" w:color="auto"/>
+            </w:tcBorders>
+          </w:tcPr>
+          <w:p>
+            <w:pPr>
+              <w:pStyle w:val="Contenutotabella"/>
+            </w:pPr>
+            <w:proofErr w:type="spellStart"/>
+            <w:r>
+              <w:t>Ctrl</w:t>
+            </w:r>
+            <w:proofErr w:type="spellEnd"/>
+            <w:r>
+              <w:t xml:space="preserve"> + I</w:t>
+            </w:r>
+          </w:p>
+        </w:tc>
+        <w:tc>
+          <w:tcPr>
+            <w:tcW w:w="6038" w:type="dxa"/>
+            <w:tcBorders>
+              <w:top w:val="single" w:sz="4" w:space="0" w:color="auto"/>
+              <w:left w:val="single" w:sz="4" w:space="0" w:color="000000"/>
+              <w:bottom w:val="single" w:sz="4" w:space="0" w:color="auto"/>
+              <w:right w:val="single" w:sz="4" w:space="0" w:color="000000"/>
+            </w:tcBorders>
+          </w:tcPr>
+          <w:p>
+            <w:pPr>
+              <w:pStyle w:val="Contenutotabella"/>
+              <w:jc w:val="right"/>
+            </w:pPr>
+            <w:r>
+              <w:t xml:space="preserve">Apre la finestra </w:t>
+            </w:r>
+            <w:proofErr w:type="spellStart"/>
+            <w:r>
+              <w:t>d</w:t>
+            </w:r>
+            <w:r>
+              <w:t>ialog</w:t>
+            </w:r>
+            <w:proofErr w:type="spellEnd"/>
+            <w:r>
+              <w:t xml:space="preserve"> contenente le informazioni sull’app </w:t>
+            </w:r>
+          </w:p>
+        </w:tc>
+      </w:tr>
+    </w:tbl>
+    <w:p/>
+    <w:p>
+      <w:pPr>
+        <w:pStyle w:val="Titolo1"/>
+        <w:ind w:left="-284" w:firstLine="142"/>
+      </w:pPr>
+      <w:bookmarkStart w:id="24" w:name="_Toc127062065"/>
+      <w:r>
+        <w:t>6. METODOLOGIE DI SVILUPPO PROGETTO</w:t>
+      </w:r>
+      <w:bookmarkEnd w:id="24"/>
+    </w:p>
+    <w:p>
+      <w:pPr>
+        <w:pStyle w:val="Titolo2"/>
+      </w:pPr>
+      <w:bookmarkStart w:id="25" w:name="_Toc127062066"/>
+      <w:r>
+        <w:t>6.</w:t>
+      </w:r>
+      <w:r>
+        <w:rPr>
+          <w:caps w:val="0"/>
+        </w:rPr>
+        <w:t>1 IDEA DI PROGETTO</w:t>
+      </w:r>
+      <w:bookmarkEnd w:id="25"/>
+    </w:p>
+    <w:p>
+      <w:r>
+        <w:t>Per realizzare questo progetto ci siamo lasciati ispirare dall’interfaccia grafica e dalle funzionalità offerte da alcune web app e dall’applicazione dell’orologio di Microsoft Windows.</w:t>
+      </w:r>
+    </w:p>
+    <w:p>
+      <w:pPr>
+        <w:pStyle w:val="Titolo2"/>
+      </w:pPr>
+      <w:bookmarkStart w:id="26" w:name="_Toc127062067"/>
+      <w:r>
+        <w:t xml:space="preserve">6.2 </w:t>
+      </w:r>
+      <w:r>
+        <w:t>DEFINIZIONE</w:t>
+      </w:r>
+      <w:r>
+        <w:t xml:space="preserve"> della gerarchia</w:t>
+      </w:r>
+      <w:bookmarkEnd w:id="26"/>
+    </w:p>
+    <w:p>
+      <w:r>
+        <w:t xml:space="preserve">Per sviluppare la gerarchia costituita dai vincoli di progetto abbiamo realizzato prima un diagramma UML delle classi (anche se non abbiamo ancora frequentato il corso Tecniche e Progettazione per lo Sviluppo Software) che ci ha permesso di individuare agevolmente le varie dipendenze dettate da una buona </w:t>
+      </w:r>
+      <w:r>
+        <w:t>programmazione con paradigma orientato agli oggetti. Il diagramma UML è stato disegnato con il software gratuito Draw.io.</w:t>
+      </w:r>
+    </w:p>
+    <w:p>
+      <w:r>
+        <w:t>6.3 CREAZIONE DELLO STORYBOARD</w:t>
+      </w:r>
+    </w:p>
+    <w:p>
+      <w:r>
+        <w:t>Per sviluppare la GUI abbiamo utilizzato Figma, questo software ci ha permesso di abbozzare agevolmente tutta la grafica necessaria per implementare tutte le funzionalità che permetteva di sfruttare il modello dati realizzato.</w:t>
+      </w:r>
+    </w:p>
+    <w:p>
+      <w:pPr>
+        <w:pStyle w:val="Titolo2"/>
+      </w:pPr>
+      <w:bookmarkStart w:id="27" w:name="_Toc127062068"/>
+      <w:r>
+        <w:t>6.4 COLLABORAZIONE</w:t>
+      </w:r>
+      <w:bookmarkEnd w:id="27"/>
+    </w:p>
+    <w:p>
+      <w:r>
+        <w:t>Per sviluppare il codice dell’applicazione ed avere sempre una corretta sincronizzazione il mio lavoro e quello del mio compagno ci siamo affidati al famoso software di versionamento Git. Ed abbiamo usato GitHub per gestire la repository.</w:t>
+      </w:r>
+    </w:p>
+    <w:p>
+      <w:r>
+        <w:t>Abbiamo inoltre usato un software in stile GannProject per gestire i singoli task di ognuno di noi, le milestone e le relative tempistiche.</w:t>
+      </w:r>
+    </w:p>
+    <w:p>
+      <w:r>
+        <w:t xml:space="preserve">Io e il mio compagno abbiamo collaborato interamente per le cinquanta ore relative al progetto grazie ad un software di videochat chiamato Discord che ci permetteva di parlarci e </w:t>
+      </w:r>
+      <w:r>
+        <w:t>proiettare</w:t>
+      </w:r>
+      <w:r>
+        <w:t xml:space="preserve"> il nostro schermo a vicenda.</w:t>
       </w:r>
     </w:p>
     <w:p/>
@@ -3784,119 +4478,14 @@
     <w:p>
       <w:pPr>
         <w:pStyle w:val="Titolo1"/>
-        <w:ind w:left="-284" w:firstLine="142"/>
-      </w:pPr>
-      <w:bookmarkStart w:id="23" w:name="_Toc127062065"/>
-      <w:r>
-        <w:lastRenderedPageBreak/>
-        <w:t>6. METODOLOGIE DI SVILUPPO PROGETTO</w:t>
-      </w:r>
-      <w:bookmarkEnd w:id="23"/>
-    </w:p>
-    <w:p>
-      <w:pPr>
-        <w:pStyle w:val="Titolo2"/>
-      </w:pPr>
-      <w:bookmarkStart w:id="24" w:name="_Toc127062066"/>
-      <w:r>
-        <w:t>6.</w:t>
-      </w:r>
-      <w:r>
-        <w:rPr>
-          <w:caps w:val="0"/>
-        </w:rPr>
-        <w:t>1 IDEA DI PROGETTO</w:t>
-      </w:r>
-      <w:bookmarkEnd w:id="24"/>
-    </w:p>
-    <w:p>
-      <w:r>
-        <w:t>Per realizzare questo progetto ci siamo lasciati ispirare dall’interfaccia grafica e dalle funzionalità offerte da alcune web app e dall’applicazione dell’orologio di Microsoft Windows.</w:t>
-      </w:r>
-    </w:p>
-    <w:p>
-      <w:pPr>
-        <w:pStyle w:val="Titolo2"/>
-      </w:pPr>
-      <w:bookmarkStart w:id="25" w:name="_Toc127062067"/>
-      <w:r>
-        <w:t xml:space="preserve">6.2 </w:t>
-      </w:r>
-      <w:r>
-        <w:t>DEFINIZIONE</w:t>
-      </w:r>
-      <w:r>
-        <w:t xml:space="preserve"> della gerarchia</w:t>
-      </w:r>
-      <w:bookmarkEnd w:id="25"/>
-    </w:p>
-    <w:p>
-      <w:r>
-        <w:t xml:space="preserve">Per sviluppare la gerarchia costituita dai vincoli di progetto abbiamo realizzato prima un diagramma UML delle classi (anche se non abbiamo ancora frequentato il corso Tecniche e Progettazione per lo Sviluppo Software) che ci ha permesso di individuare agevolmente le varie dipendenze dettate da una buona </w:t>
-      </w:r>
-      <w:r>
-        <w:t>programmazione con paradigma orientato agli oggetti. Il diagramma UML è stato disegnato con il software gratuito Draw.io.</w:t>
-      </w:r>
-    </w:p>
-    <w:p>
-      <w:r>
-        <w:t>6.3 CREAZIONE DELLO STORYBOARD</w:t>
-      </w:r>
-    </w:p>
-    <w:p>
-      <w:r>
-        <w:t>Per sviluppare la GUI abbiamo utilizzato Figma, questo software ci ha permesso di abbozzare agevolmente tutta la grafica necessaria per implementare tutte le funzionalità che permetteva di sfruttare il modello dati realizzato.</w:t>
-      </w:r>
-    </w:p>
-    <w:p>
-      <w:pPr>
-        <w:pStyle w:val="Titolo2"/>
-      </w:pPr>
-      <w:bookmarkStart w:id="26" w:name="_Toc127062068"/>
-      <w:r>
-        <w:t>6.4 COLLABORAZIONE</w:t>
-      </w:r>
-      <w:bookmarkEnd w:id="26"/>
-    </w:p>
-    <w:p>
-      <w:r>
-        <w:t>Per sviluppare il codice dell’applicazione ed avere sempre una corretta sincronizzazione il mio lavoro e quello del mio compagno ci siamo affidati al famoso software di versionamento Git. Ed abbiamo usato GitHub per gestire la repository.</w:t>
-      </w:r>
-    </w:p>
-    <w:p>
-      <w:r>
-        <w:t>Abbiamo inoltre usato un software in stile GannProject per gestire i singoli task di ognuno di noi, le milestone e le relative tempistiche.</w:t>
-      </w:r>
-    </w:p>
-    <w:p>
-      <w:r>
-        <w:t xml:space="preserve">Io e il mio compagno abbiamo collaborato interamente per le cinquanta ore relative al progetto grazie ad un software di videochat chiamato Discord che ci permetteva di parlarci e </w:t>
-      </w:r>
-      <w:r>
-        <w:t>proiettare</w:t>
-      </w:r>
-      <w:r>
-        <w:t xml:space="preserve"> il nostro schermo a vicenda.</w:t>
-      </w:r>
-    </w:p>
-    <w:p/>
-    <w:p/>
-    <w:p/>
-    <w:p/>
-    <w:p/>
-    <w:p/>
-    <w:p/>
-    <w:p>
-      <w:pPr>
-        <w:pStyle w:val="Titolo1"/>
         <w:ind w:left="-142"/>
       </w:pPr>
-      <w:bookmarkStart w:id="27" w:name="_Toc127062069"/>
+      <w:bookmarkStart w:id="28" w:name="_Toc127062069"/>
       <w:r>
         <w:lastRenderedPageBreak/>
         <w:t>7.1 RENDICONTO ORE</w:t>
       </w:r>
-      <w:bookmarkEnd w:id="27"/>
+      <w:bookmarkEnd w:id="28"/>
     </w:p>
     <w:p/>
     <w:tbl>
@@ -5072,6 +5661,119 @@
     </w:lvl>
   </w:abstractNum>
   <w:abstractNum w:abstractNumId="14" w15:restartNumberingAfterBreak="0">
+    <w:nsid w:val="25B12E57"/>
+    <w:multiLevelType w:val="hybridMultilevel"/>
+    <w:tmpl w:val="BA2475AC"/>
+    <w:lvl w:ilvl="0" w:tplc="E334CD54">
+      <w:start w:val="1"/>
+      <w:numFmt w:val="bullet"/>
+      <w:lvlText w:val="-"/>
+      <w:lvlJc w:val="left"/>
+      <w:pPr>
+        <w:ind w:left="720" w:hanging="360"/>
+      </w:pPr>
+      <w:rPr>
+        <w:rFonts w:ascii="Constantia" w:eastAsiaTheme="minorEastAsia" w:hAnsi="Constantia" w:cstheme="minorBidi" w:hint="default"/>
+      </w:rPr>
+    </w:lvl>
+    <w:lvl w:ilvl="1" w:tplc="04100003" w:tentative="1">
+      <w:start w:val="1"/>
+      <w:numFmt w:val="bullet"/>
+      <w:lvlText w:val="o"/>
+      <w:lvlJc w:val="left"/>
+      <w:pPr>
+        <w:ind w:left="1440" w:hanging="360"/>
+      </w:pPr>
+      <w:rPr>
+        <w:rFonts w:ascii="Courier New" w:hAnsi="Courier New" w:cs="Courier New" w:hint="default"/>
+      </w:rPr>
+    </w:lvl>
+    <w:lvl w:ilvl="2" w:tplc="04100005" w:tentative="1">
+      <w:start w:val="1"/>
+      <w:numFmt w:val="bullet"/>
+      <w:lvlText w:val=""/>
+      <w:lvlJc w:val="left"/>
+      <w:pPr>
+        <w:ind w:left="2160" w:hanging="360"/>
+      </w:pPr>
+      <w:rPr>
+        <w:rFonts w:ascii="Wingdings" w:hAnsi="Wingdings" w:hint="default"/>
+      </w:rPr>
+    </w:lvl>
+    <w:lvl w:ilvl="3" w:tplc="04100001" w:tentative="1">
+      <w:start w:val="1"/>
+      <w:numFmt w:val="bullet"/>
+      <w:lvlText w:val=""/>
+      <w:lvlJc w:val="left"/>
+      <w:pPr>
+        <w:ind w:left="2880" w:hanging="360"/>
+      </w:pPr>
+      <w:rPr>
+        <w:rFonts w:ascii="Symbol" w:hAnsi="Symbol" w:hint="default"/>
+      </w:rPr>
+    </w:lvl>
+    <w:lvl w:ilvl="4" w:tplc="04100003" w:tentative="1">
+      <w:start w:val="1"/>
+      <w:numFmt w:val="bullet"/>
+      <w:lvlText w:val="o"/>
+      <w:lvlJc w:val="left"/>
+      <w:pPr>
+        <w:ind w:left="3600" w:hanging="360"/>
+      </w:pPr>
+      <w:rPr>
+        <w:rFonts w:ascii="Courier New" w:hAnsi="Courier New" w:cs="Courier New" w:hint="default"/>
+      </w:rPr>
+    </w:lvl>
+    <w:lvl w:ilvl="5" w:tplc="04100005" w:tentative="1">
+      <w:start w:val="1"/>
+      <w:numFmt w:val="bullet"/>
+      <w:lvlText w:val=""/>
+      <w:lvlJc w:val="left"/>
+      <w:pPr>
+        <w:ind w:left="4320" w:hanging="360"/>
+      </w:pPr>
+      <w:rPr>
+        <w:rFonts w:ascii="Wingdings" w:hAnsi="Wingdings" w:hint="default"/>
+      </w:rPr>
+    </w:lvl>
+    <w:lvl w:ilvl="6" w:tplc="04100001" w:tentative="1">
+      <w:start w:val="1"/>
+      <w:numFmt w:val="bullet"/>
+      <w:lvlText w:val=""/>
+      <w:lvlJc w:val="left"/>
+      <w:pPr>
+        <w:ind w:left="5040" w:hanging="360"/>
+      </w:pPr>
+      <w:rPr>
+        <w:rFonts w:ascii="Symbol" w:hAnsi="Symbol" w:hint="default"/>
+      </w:rPr>
+    </w:lvl>
+    <w:lvl w:ilvl="7" w:tplc="04100003" w:tentative="1">
+      <w:start w:val="1"/>
+      <w:numFmt w:val="bullet"/>
+      <w:lvlText w:val="o"/>
+      <w:lvlJc w:val="left"/>
+      <w:pPr>
+        <w:ind w:left="5760" w:hanging="360"/>
+      </w:pPr>
+      <w:rPr>
+        <w:rFonts w:ascii="Courier New" w:hAnsi="Courier New" w:cs="Courier New" w:hint="default"/>
+      </w:rPr>
+    </w:lvl>
+    <w:lvl w:ilvl="8" w:tplc="04100005" w:tentative="1">
+      <w:start w:val="1"/>
+      <w:numFmt w:val="bullet"/>
+      <w:lvlText w:val=""/>
+      <w:lvlJc w:val="left"/>
+      <w:pPr>
+        <w:ind w:left="6480" w:hanging="360"/>
+      </w:pPr>
+      <w:rPr>
+        <w:rFonts w:ascii="Wingdings" w:hAnsi="Wingdings" w:hint="default"/>
+      </w:rPr>
+    </w:lvl>
+  </w:abstractNum>
+  <w:abstractNum w:abstractNumId="15" w15:restartNumberingAfterBreak="0">
     <w:nsid w:val="2A3440CC"/>
     <w:multiLevelType w:val="multilevel"/>
     <w:tmpl w:val="B5CE5722"/>
@@ -5158,7 +5860,7 @@
       </w:pPr>
     </w:lvl>
   </w:abstractNum>
-  <w:abstractNum w:abstractNumId="15" w15:restartNumberingAfterBreak="0">
+  <w:abstractNum w:abstractNumId="16" w15:restartNumberingAfterBreak="0">
     <w:nsid w:val="65BC2713"/>
     <w:multiLevelType w:val="multilevel"/>
     <w:tmpl w:val="04090023"/>
@@ -5245,7 +5947,7 @@
       </w:pPr>
     </w:lvl>
   </w:abstractNum>
-  <w:abstractNum w:abstractNumId="16" w15:restartNumberingAfterBreak="0">
+  <w:abstractNum w:abstractNumId="17" w15:restartNumberingAfterBreak="0">
     <w:nsid w:val="6BE0360C"/>
     <w:multiLevelType w:val="multilevel"/>
     <w:tmpl w:val="2E969558"/>
@@ -5357,16 +6059,16 @@
     <w:abstractNumId w:val="11"/>
   </w:num>
   <w:num w:numId="9" w16cid:durableId="888876461">
-    <w:abstractNumId w:val="14"/>
+    <w:abstractNumId w:val="15"/>
   </w:num>
   <w:num w:numId="10" w16cid:durableId="296958721">
     <w:abstractNumId w:val="13"/>
   </w:num>
   <w:num w:numId="11" w16cid:durableId="1015380119">
-    <w:abstractNumId w:val="16"/>
+    <w:abstractNumId w:val="17"/>
   </w:num>
   <w:num w:numId="12" w16cid:durableId="471094818">
-    <w:abstractNumId w:val="15"/>
+    <w:abstractNumId w:val="16"/>
   </w:num>
   <w:num w:numId="13" w16cid:durableId="1929343652">
     <w:abstractNumId w:val="7"/>
@@ -5394,6 +6096,9 @@
   </w:num>
   <w:num w:numId="21" w16cid:durableId="599148536">
     <w:abstractNumId w:val="10"/>
+  </w:num>
+  <w:num w:numId="22" w16cid:durableId="802162060">
+    <w:abstractNumId w:val="14"/>
   </w:num>
 </w:numbering>
 </file>

</xml_diff>